<commit_message>
Added .gitignore and other stuffs
</commit_message>
<xml_diff>
--- a/docs/parskats_1.docx
+++ b/docs/parskats_1.docx
@@ -45,19 +45,7 @@
         <w:rPr>
           <w:lang w:val="lv-LV"/>
         </w:rPr>
-        <w:t>Posms: “i</w:t>
-      </w:r>
-      <w:r>
-        <w:rPr>
-          <w:lang w:val="lv-LV"/>
-        </w:rPr>
-        <w:t>zpildītāju grupas organizācija un saspiešanas metodes izvēle un apraksts</w:t>
-      </w:r>
-      <w:r>
-        <w:rPr>
-          <w:lang w:val="lv-LV"/>
-        </w:rPr>
-        <w:t>”</w:t>
+        <w:t>Posms: “izpildītāju grupas organizācija un saspiešanas metodes izvēle un apraksts”</w:t>
       </w:r>
     </w:p>
     <w:p>
@@ -105,19 +93,7 @@
         <w:rPr>
           <w:lang w:val="lv-LV"/>
         </w:rPr>
-        <w:t xml:space="preserve"> pārskatu, kas satur ziņas par izveidotu grupu un projekta izstrādes</w:t>
-      </w:r>
-      <w:r>
-        <w:rPr>
-          <w:lang w:val="lv-LV"/>
-        </w:rPr>
-        <w:t xml:space="preserve"> </w:t>
-      </w:r>
-      <w:r>
-        <w:rPr>
-          <w:lang w:val="lv-LV"/>
-        </w:rPr>
-        <w:t xml:space="preserve">plāniem. Pārskatam ir jābūt </w:t>
+        <w:t xml:space="preserve"> pārskatu, kas satur ziņas par izveidotu grupu un projekta izstrādes plāniem. Pārskatam ir jābūt </w:t>
       </w:r>
       <w:proofErr w:type="spellStart"/>
       <w:r>
@@ -175,13 +151,7 @@
         <w:rPr>
           <w:lang w:val="lv-LV"/>
         </w:rPr>
-        <w:t>Grupas nosaukums</w:t>
-      </w:r>
-      <w:r>
-        <w:rPr>
-          <w:lang w:val="lv-LV"/>
-        </w:rPr>
-        <w:t xml:space="preserve">: </w:t>
+        <w:t xml:space="preserve">Grupas nosaukums: </w:t>
       </w:r>
     </w:p>
     <w:p>
@@ -635,17 +605,612 @@
         <w:pStyle w:val="ListParagraph"/>
         <w:numPr>
           <w:ilvl w:val="0"/>
+          <w:numId w:val="11"/>
+        </w:numPr>
+        <w:rPr>
+          <w:lang w:val="lv-LV"/>
+        </w:rPr>
+      </w:pPr>
+      <w:proofErr w:type="spellStart"/>
+      <w:r>
+        <w:rPr>
+          <w:lang w:val="lv-LV"/>
+        </w:rPr>
+        <w:t>Deflate</w:t>
+      </w:r>
+      <w:proofErr w:type="spellEnd"/>
+      <w:r>
+        <w:rPr>
+          <w:lang w:val="lv-LV"/>
+        </w:rPr>
+        <w:t xml:space="preserve"> [Oto </w:t>
+      </w:r>
+      <w:proofErr w:type="spellStart"/>
+      <w:r>
+        <w:rPr>
+          <w:lang w:val="lv-LV"/>
+        </w:rPr>
+        <w:t>Ģigulis</w:t>
+      </w:r>
+      <w:proofErr w:type="spellEnd"/>
+      <w:r>
+        <w:rPr>
+          <w:lang w:val="lv-LV"/>
+        </w:rPr>
+        <w:t>]</w:t>
+      </w:r>
+    </w:p>
+    <w:p>
+      <w:pPr>
+        <w:pStyle w:val="ListParagraph"/>
+        <w:numPr>
+          <w:ilvl w:val="1"/>
+          <w:numId w:val="11"/>
+        </w:numPr>
+        <w:rPr>
+          <w:lang w:val="lv-LV"/>
+        </w:rPr>
+      </w:pPr>
+      <w:r>
+        <w:rPr>
+          <w:lang w:val="lv-LV"/>
+        </w:rPr>
+        <w:t>Vispārējās ziņas par algoritmu:</w:t>
+      </w:r>
+    </w:p>
+    <w:p>
+      <w:pPr>
+        <w:pStyle w:val="ListParagraph"/>
+        <w:numPr>
+          <w:ilvl w:val="2"/>
+          <w:numId w:val="11"/>
+        </w:numPr>
+        <w:rPr>
+          <w:lang w:val="lv-LV"/>
+        </w:rPr>
+      </w:pPr>
+      <w:proofErr w:type="spellStart"/>
+      <w:r>
+        <w:rPr>
+          <w:lang w:val="lv-LV"/>
+        </w:rPr>
+        <w:t>Bezzudumu</w:t>
+      </w:r>
+      <w:proofErr w:type="spellEnd"/>
+      <w:r>
+        <w:rPr>
+          <w:lang w:val="lv-LV"/>
+        </w:rPr>
+        <w:t xml:space="preserve"> saspiešanas algoritms</w:t>
+      </w:r>
+    </w:p>
+    <w:p>
+      <w:pPr>
+        <w:pStyle w:val="ListParagraph"/>
+        <w:numPr>
+          <w:ilvl w:val="2"/>
+          <w:numId w:val="11"/>
+        </w:numPr>
+        <w:rPr>
+          <w:lang w:val="lv-LV"/>
+        </w:rPr>
+      </w:pPr>
+      <w:proofErr w:type="spellStart"/>
+      <w:r>
+        <w:rPr>
+          <w:lang w:val="lv-LV"/>
+        </w:rPr>
+        <w:t>Deflate</w:t>
+      </w:r>
+      <w:proofErr w:type="spellEnd"/>
+      <w:r>
+        <w:rPr>
+          <w:lang w:val="lv-LV"/>
+        </w:rPr>
+        <w:t xml:space="preserve"> algoritms ir LZ77 </w:t>
+      </w:r>
+      <w:r>
+        <w:rPr>
+          <w:lang w:val="lv-LV"/>
+        </w:rPr>
+        <w:t>Algoritm</w:t>
+      </w:r>
+      <w:r>
+        <w:rPr>
+          <w:lang w:val="lv-LV"/>
+        </w:rPr>
+        <w:t xml:space="preserve">a un </w:t>
+      </w:r>
+      <w:proofErr w:type="spellStart"/>
+      <w:r>
+        <w:rPr>
+          <w:lang w:val="lv-LV"/>
+        </w:rPr>
+        <w:t>Huffman</w:t>
+      </w:r>
+      <w:proofErr w:type="spellEnd"/>
+      <w:r>
+        <w:rPr>
+          <w:lang w:val="lv-LV"/>
+        </w:rPr>
+        <w:t xml:space="preserve"> algoritma apvienojums, kuri pieder attiecīgi</w:t>
+      </w:r>
+      <w:r>
+        <w:rPr>
+          <w:lang w:val="lv-LV"/>
+        </w:rPr>
+        <w:t xml:space="preserve"> “</w:t>
+      </w:r>
+      <w:proofErr w:type="spellStart"/>
+      <w:r>
+        <w:rPr>
+          <w:lang w:val="lv-LV"/>
+        </w:rPr>
+        <w:t>Dictionary</w:t>
+      </w:r>
+      <w:proofErr w:type="spellEnd"/>
+      <w:r>
+        <w:rPr>
+          <w:lang w:val="lv-LV"/>
+        </w:rPr>
+        <w:t xml:space="preserve">” </w:t>
+      </w:r>
+      <w:r>
+        <w:rPr>
+          <w:lang w:val="lv-LV"/>
+        </w:rPr>
+        <w:t>un “Statiskajai” sas</w:t>
+      </w:r>
+      <w:r>
+        <w:rPr>
+          <w:lang w:val="lv-LV"/>
+        </w:rPr>
+        <w:t>piešanas metožu saimei</w:t>
+      </w:r>
+    </w:p>
+    <w:p>
+      <w:pPr>
+        <w:pStyle w:val="ListParagraph"/>
+        <w:numPr>
+          <w:ilvl w:val="2"/>
+          <w:numId w:val="11"/>
+        </w:numPr>
+        <w:rPr>
+          <w:lang w:val="lv-LV"/>
+        </w:rPr>
+      </w:pPr>
+      <w:r>
+        <w:rPr>
+          <w:lang w:val="lv-LV"/>
+        </w:rPr>
+        <w:t>Algoritmu var pielietot jebkāda veida failu saspiešanai</w:t>
+      </w:r>
+    </w:p>
+    <w:p>
+      <w:pPr>
+        <w:pStyle w:val="ListParagraph"/>
+        <w:numPr>
+          <w:ilvl w:val="1"/>
+          <w:numId w:val="11"/>
+        </w:numPr>
+        <w:rPr>
+          <w:lang w:val="lv-LV"/>
+        </w:rPr>
+      </w:pPr>
+      <w:r>
+        <w:rPr>
+          <w:lang w:val="lv-LV"/>
+        </w:rPr>
+        <w:t>Informācijas avotu saraksts:</w:t>
+      </w:r>
+    </w:p>
+    <w:p>
+      <w:pPr>
+        <w:pStyle w:val="ListParagraph"/>
+        <w:numPr>
+          <w:ilvl w:val="2"/>
+          <w:numId w:val="11"/>
+        </w:numPr>
+        <w:rPr>
+          <w:lang w:val="lv-LV"/>
+        </w:rPr>
+      </w:pPr>
+      <w:r>
+        <w:rPr>
+          <w:lang w:val="lv-LV"/>
+        </w:rPr>
+        <w:t>https://www.zlib.net/feldspar.html</w:t>
+      </w:r>
+    </w:p>
+    <w:p>
+      <w:pPr>
+        <w:rPr>
+          <w:lang w:val="lv-LV"/>
+        </w:rPr>
+      </w:pPr>
+      <w:r>
+        <w:rPr>
+          <w:sz w:val="24"/>
+          <w:szCs w:val="24"/>
+          <w:lang w:val="lv-LV"/>
+        </w:rPr>
+        <w:t xml:space="preserve">Šajā rakstā ir vienkārši izskaidrota </w:t>
+      </w:r>
+      <w:proofErr w:type="spellStart"/>
+      <w:r>
+        <w:rPr>
+          <w:sz w:val="24"/>
+          <w:szCs w:val="24"/>
+          <w:lang w:val="lv-LV"/>
+        </w:rPr>
+        <w:t>deflate</w:t>
+      </w:r>
+      <w:proofErr w:type="spellEnd"/>
+      <w:r>
+        <w:rPr>
+          <w:sz w:val="24"/>
+          <w:szCs w:val="24"/>
+          <w:lang w:val="lv-LV"/>
+        </w:rPr>
+        <w:t xml:space="preserve"> metodes darbība, izskaidrojot, to atsevišķās metodes kas tiek apvienotas, t.i. LZ77 un </w:t>
+      </w:r>
+      <w:proofErr w:type="spellStart"/>
+      <w:r>
+        <w:rPr>
+          <w:sz w:val="24"/>
+          <w:szCs w:val="24"/>
+          <w:lang w:val="lv-LV"/>
+        </w:rPr>
+        <w:t>Huffman</w:t>
+      </w:r>
+      <w:proofErr w:type="spellEnd"/>
+      <w:r>
+        <w:rPr>
+          <w:sz w:val="24"/>
+          <w:szCs w:val="24"/>
+          <w:lang w:val="lv-LV"/>
+        </w:rPr>
+        <w:t xml:space="preserve"> </w:t>
+      </w:r>
+      <w:proofErr w:type="spellStart"/>
+      <w:r>
+        <w:rPr>
+          <w:sz w:val="24"/>
+          <w:szCs w:val="24"/>
+          <w:lang w:val="lv-LV"/>
+        </w:rPr>
+        <w:t>coding</w:t>
+      </w:r>
+      <w:proofErr w:type="spellEnd"/>
+      <w:r>
+        <w:rPr>
+          <w:sz w:val="24"/>
+          <w:szCs w:val="24"/>
+          <w:lang w:val="lv-LV"/>
+        </w:rPr>
+        <w:t xml:space="preserve"> metodes. </w:t>
+      </w:r>
+      <w:proofErr w:type="spellStart"/>
+      <w:r>
+        <w:rPr>
+          <w:sz w:val="24"/>
+          <w:szCs w:val="24"/>
+          <w:lang w:val="lv-LV"/>
+        </w:rPr>
+        <w:t>Huffman</w:t>
+      </w:r>
+      <w:proofErr w:type="spellEnd"/>
+      <w:r>
+        <w:rPr>
+          <w:sz w:val="24"/>
+          <w:szCs w:val="24"/>
+          <w:lang w:val="lv-LV"/>
+        </w:rPr>
+        <w:t xml:space="preserve"> </w:t>
+      </w:r>
+      <w:proofErr w:type="spellStart"/>
+      <w:r>
+        <w:rPr>
+          <w:sz w:val="24"/>
+          <w:szCs w:val="24"/>
+          <w:lang w:val="lv-LV"/>
+        </w:rPr>
+        <w:t>coding</w:t>
+      </w:r>
+      <w:proofErr w:type="spellEnd"/>
+      <w:r>
+        <w:rPr>
+          <w:sz w:val="24"/>
+          <w:szCs w:val="24"/>
+          <w:lang w:val="lv-LV"/>
+        </w:rPr>
+        <w:t xml:space="preserve"> metode sakārto datus tā, ka visbiežākās iespējamās datu vērtības tiek apzīmētas ar īsāko kodu(ja tiek izmantots koka attēlojums, biežākās vērtības atrodas “augstāk” kokā. LZ77 metode izmanto slīdošā loga principu, kas nozīmē, ka katrā vietā noteiktajā failā ir informācija par to kādas </w:t>
+      </w:r>
+      <w:r>
+        <w:rPr>
+          <w:sz w:val="24"/>
+          <w:szCs w:val="24"/>
+          <w:lang w:val="lv-LV"/>
+        </w:rPr>
+        <w:lastRenderedPageBreak/>
+        <w:t xml:space="preserve">vērtības bija iepriekš. To zinot, saspiešanas algoritms var nepārrakstīt šīs vērtības, bet gan atzīmēt, cik sen šīs pašas vērtības tika redzētas un cik daudz vērtību garumā tās sakrīt.  Beigās </w:t>
+      </w:r>
+      <w:proofErr w:type="spellStart"/>
+      <w:r>
+        <w:rPr>
+          <w:sz w:val="24"/>
+          <w:szCs w:val="24"/>
+          <w:lang w:val="lv-LV"/>
+        </w:rPr>
+        <w:t>deflate</w:t>
+      </w:r>
+      <w:proofErr w:type="spellEnd"/>
+      <w:r>
+        <w:rPr>
+          <w:sz w:val="24"/>
+          <w:szCs w:val="24"/>
+          <w:lang w:val="lv-LV"/>
+        </w:rPr>
+        <w:t xml:space="preserve"> algoritmam var būt 3 dažādas iespējas: nesaspiest datus(ja tas nedod nekādu guvumu), vispirms izmantot LZ77 metodi un tad pielietot jau sagatavotu </w:t>
+      </w:r>
+      <w:proofErr w:type="spellStart"/>
+      <w:r>
+        <w:rPr>
+          <w:sz w:val="24"/>
+          <w:szCs w:val="24"/>
+          <w:lang w:val="lv-LV"/>
+        </w:rPr>
+        <w:t>Huffman</w:t>
+      </w:r>
+      <w:proofErr w:type="spellEnd"/>
+      <w:r>
+        <w:rPr>
+          <w:sz w:val="24"/>
+          <w:szCs w:val="24"/>
+          <w:lang w:val="lv-LV"/>
+        </w:rPr>
+        <w:t xml:space="preserve"> </w:t>
+      </w:r>
+      <w:proofErr w:type="spellStart"/>
+      <w:r>
+        <w:rPr>
+          <w:sz w:val="24"/>
+          <w:szCs w:val="24"/>
+          <w:lang w:val="lv-LV"/>
+        </w:rPr>
+        <w:t>coding</w:t>
+      </w:r>
+      <w:proofErr w:type="spellEnd"/>
+      <w:r>
+        <w:rPr>
+          <w:sz w:val="24"/>
+          <w:szCs w:val="24"/>
+          <w:lang w:val="lv-LV"/>
+        </w:rPr>
+        <w:t xml:space="preserve"> koku vai arī izmantot vispirms LZ77 metodi un tad </w:t>
+      </w:r>
+      <w:proofErr w:type="spellStart"/>
+      <w:r>
+        <w:rPr>
+          <w:sz w:val="24"/>
+          <w:szCs w:val="24"/>
+          <w:lang w:val="lv-LV"/>
+        </w:rPr>
+        <w:t>Huffman</w:t>
+      </w:r>
+      <w:proofErr w:type="spellEnd"/>
+      <w:r>
+        <w:rPr>
+          <w:sz w:val="24"/>
+          <w:szCs w:val="24"/>
+          <w:lang w:val="lv-LV"/>
+        </w:rPr>
+        <w:t xml:space="preserve"> </w:t>
+      </w:r>
+      <w:proofErr w:type="spellStart"/>
+      <w:r>
+        <w:rPr>
+          <w:sz w:val="24"/>
+          <w:szCs w:val="24"/>
+          <w:lang w:val="lv-LV"/>
+        </w:rPr>
+        <w:t>coding</w:t>
+      </w:r>
+      <w:proofErr w:type="spellEnd"/>
+      <w:r>
+        <w:rPr>
+          <w:sz w:val="24"/>
+          <w:szCs w:val="24"/>
+          <w:lang w:val="lv-LV"/>
+        </w:rPr>
+        <w:t xml:space="preserve"> koku, kas tiek izveidots atbilstoši nolasītajiem datiem.</w:t>
+      </w:r>
+    </w:p>
+    <w:p>
+      <w:pPr>
+        <w:pStyle w:val="ListParagraph"/>
+        <w:numPr>
+          <w:ilvl w:val="2"/>
+          <w:numId w:val="11"/>
+        </w:numPr>
+        <w:rPr>
+          <w:lang w:val="lv-LV"/>
+        </w:rPr>
+      </w:pPr>
+      <w:r>
+        <w:rPr>
+          <w:lang w:val="lv-LV"/>
+        </w:rPr>
+        <w:t>https://www.euccas.me/zlib/</w:t>
+      </w:r>
+    </w:p>
+    <w:p>
+      <w:pPr>
+        <w:rPr>
+          <w:lang w:val="lv-LV"/>
+        </w:rPr>
+      </w:pPr>
+      <w:r>
+        <w:rPr>
+          <w:sz w:val="24"/>
+          <w:szCs w:val="24"/>
+          <w:lang w:val="lv-LV"/>
+        </w:rPr>
+        <w:t xml:space="preserve">Šajā rakstā aprakstīta </w:t>
+      </w:r>
+      <w:proofErr w:type="spellStart"/>
+      <w:r>
+        <w:rPr>
+          <w:sz w:val="24"/>
+          <w:szCs w:val="24"/>
+          <w:lang w:val="lv-LV"/>
+        </w:rPr>
+        <w:t>zlib</w:t>
+      </w:r>
+      <w:proofErr w:type="spellEnd"/>
+      <w:r>
+        <w:rPr>
+          <w:sz w:val="24"/>
+          <w:szCs w:val="24"/>
+          <w:lang w:val="lv-LV"/>
+        </w:rPr>
+        <w:t xml:space="preserve"> saspiešanas programma, kas izmanto </w:t>
+      </w:r>
+      <w:proofErr w:type="spellStart"/>
+      <w:r>
+        <w:rPr>
+          <w:sz w:val="24"/>
+          <w:szCs w:val="24"/>
+          <w:lang w:val="lv-LV"/>
+        </w:rPr>
+        <w:t>deflate</w:t>
+      </w:r>
+      <w:proofErr w:type="spellEnd"/>
+      <w:r>
+        <w:rPr>
+          <w:sz w:val="24"/>
+          <w:szCs w:val="24"/>
+          <w:lang w:val="lv-LV"/>
+        </w:rPr>
+        <w:t xml:space="preserve"> algoritmu. Tajā par </w:t>
+      </w:r>
+      <w:proofErr w:type="spellStart"/>
+      <w:r>
+        <w:rPr>
+          <w:sz w:val="24"/>
+          <w:szCs w:val="24"/>
+          <w:lang w:val="lv-LV"/>
+        </w:rPr>
+        <w:t>Huffman</w:t>
+      </w:r>
+      <w:proofErr w:type="spellEnd"/>
+      <w:r>
+        <w:rPr>
+          <w:sz w:val="24"/>
+          <w:szCs w:val="24"/>
+          <w:lang w:val="lv-LV"/>
+        </w:rPr>
+        <w:t xml:space="preserve"> </w:t>
+      </w:r>
+      <w:proofErr w:type="spellStart"/>
+      <w:r>
+        <w:rPr>
+          <w:sz w:val="24"/>
+          <w:szCs w:val="24"/>
+          <w:lang w:val="lv-LV"/>
+        </w:rPr>
+        <w:t>coding</w:t>
+      </w:r>
+      <w:proofErr w:type="spellEnd"/>
+      <w:r>
+        <w:rPr>
+          <w:sz w:val="24"/>
+          <w:szCs w:val="24"/>
+          <w:lang w:val="lv-LV"/>
+        </w:rPr>
+        <w:t xml:space="preserve"> izskaidrots, kāpēc katram simbolam nepieciešams unikāls prefiksa kods. Tas ir paredzēts, lai nebūtu nekādu pārpratumu dekodējot datus, teiksim, ja burtam a izmanto kodu “0”, tad burtam b nedrīkst izmantot kodu “01” , jo tas var tikt interpretēts gan kā kods, kas satur 2 vērtības ar kodu “0” un “1” vai arī 1 vērtību ar kodu “01”, kas traucē datu nepārprotamībai.</w:t>
+      </w:r>
+    </w:p>
+    <w:p>
+      <w:pPr>
+        <w:pStyle w:val="ListParagraph"/>
+        <w:numPr>
+          <w:ilvl w:val="0"/>
           <w:numId w:val="10"/>
         </w:numPr>
         <w:rPr>
           <w:lang w:val="lv-LV"/>
         </w:rPr>
       </w:pPr>
-      <w:r>
-        <w:rPr>
-          <w:lang w:val="lv-LV"/>
-        </w:rPr>
-        <w:t>Metodes nosaukums:</w:t>
+      <w:proofErr w:type="spellStart"/>
+      <w:r>
+        <w:rPr>
+          <w:lang w:val="lv-LV"/>
+        </w:rPr>
+        <w:t>Lempel</w:t>
+      </w:r>
+      <w:proofErr w:type="spellEnd"/>
+      <w:r>
+        <w:rPr>
+          <w:lang w:val="lv-LV"/>
+        </w:rPr>
+        <w:t xml:space="preserve"> – </w:t>
+      </w:r>
+      <w:proofErr w:type="spellStart"/>
+      <w:r>
+        <w:rPr>
+          <w:lang w:val="lv-LV"/>
+        </w:rPr>
+        <w:t>Ziv</w:t>
+      </w:r>
+      <w:proofErr w:type="spellEnd"/>
+      <w:r>
+        <w:rPr>
+          <w:lang w:val="lv-LV"/>
+        </w:rPr>
+        <w:t xml:space="preserve"> - </w:t>
+      </w:r>
+      <w:proofErr w:type="spellStart"/>
+      <w:r>
+        <w:rPr>
+          <w:lang w:val="lv-LV"/>
+        </w:rPr>
+        <w:t>Markov</w:t>
+      </w:r>
+      <w:proofErr w:type="spellEnd"/>
+      <w:r>
+        <w:rPr>
+          <w:lang w:val="lv-LV"/>
+        </w:rPr>
+        <w:t xml:space="preserve"> </w:t>
+      </w:r>
+      <w:proofErr w:type="spellStart"/>
+      <w:r>
+        <w:rPr>
+          <w:lang w:val="lv-LV"/>
+        </w:rPr>
+        <w:t>chain</w:t>
+      </w:r>
+      <w:proofErr w:type="spellEnd"/>
+      <w:r>
+        <w:rPr>
+          <w:lang w:val="lv-LV"/>
+        </w:rPr>
+        <w:t xml:space="preserve"> </w:t>
+      </w:r>
+      <w:proofErr w:type="spellStart"/>
+      <w:r>
+        <w:rPr>
+          <w:lang w:val="lv-LV"/>
+        </w:rPr>
+        <w:t>Algorithm</w:t>
+      </w:r>
+      <w:proofErr w:type="spellEnd"/>
+      <w:r>
+        <w:rPr>
+          <w:lang w:val="lv-LV"/>
+        </w:rPr>
+        <w:t xml:space="preserve"> (LZMA) [Jānis Aveniņš]</w:t>
       </w:r>
     </w:p>
     <w:p>
@@ -659,6 +1224,254 @@
           <w:lang w:val="lv-LV"/>
         </w:rPr>
       </w:pPr>
+      <w:r>
+        <w:rPr>
+          <w:lang w:val="lv-LV"/>
+        </w:rPr>
+        <w:t>Vispārējās ziņas par algoritmu:</w:t>
+      </w:r>
+    </w:p>
+    <w:p>
+      <w:pPr>
+        <w:pStyle w:val="ListParagraph"/>
+        <w:numPr>
+          <w:ilvl w:val="2"/>
+          <w:numId w:val="10"/>
+        </w:numPr>
+        <w:rPr>
+          <w:lang w:val="lv-LV"/>
+        </w:rPr>
+      </w:pPr>
+      <w:proofErr w:type="spellStart"/>
+      <w:r>
+        <w:rPr>
+          <w:lang w:val="lv-LV"/>
+        </w:rPr>
+        <w:t>Bezzudumu</w:t>
+      </w:r>
+      <w:proofErr w:type="spellEnd"/>
+      <w:r>
+        <w:rPr>
+          <w:lang w:val="lv-LV"/>
+        </w:rPr>
+        <w:t xml:space="preserve"> saspiešanas algoritms</w:t>
+      </w:r>
+    </w:p>
+    <w:p>
+      <w:pPr>
+        <w:pStyle w:val="ListParagraph"/>
+        <w:numPr>
+          <w:ilvl w:val="2"/>
+          <w:numId w:val="10"/>
+        </w:numPr>
+        <w:rPr>
+          <w:lang w:val="lv-LV"/>
+        </w:rPr>
+      </w:pPr>
+      <w:r>
+        <w:rPr>
+          <w:lang w:val="lv-LV"/>
+        </w:rPr>
+        <w:t>Algoritms pieder “</w:t>
+      </w:r>
+      <w:proofErr w:type="spellStart"/>
+      <w:r>
+        <w:rPr>
+          <w:lang w:val="lv-LV"/>
+        </w:rPr>
+        <w:t>Dictionary</w:t>
+      </w:r>
+      <w:proofErr w:type="spellEnd"/>
+      <w:r>
+        <w:rPr>
+          <w:lang w:val="lv-LV"/>
+        </w:rPr>
+        <w:t>” saspiešanas metožu saimei</w:t>
+      </w:r>
+    </w:p>
+    <w:p>
+      <w:pPr>
+        <w:pStyle w:val="ListParagraph"/>
+        <w:numPr>
+          <w:ilvl w:val="2"/>
+          <w:numId w:val="10"/>
+        </w:numPr>
+        <w:rPr>
+          <w:lang w:val="lv-LV"/>
+        </w:rPr>
+      </w:pPr>
+      <w:r>
+        <w:rPr>
+          <w:lang w:val="lv-LV"/>
+        </w:rPr>
+        <w:t>Algoritmu var pielietot jebkāda veida failu saspiešanai</w:t>
+      </w:r>
+    </w:p>
+    <w:p>
+      <w:pPr>
+        <w:pStyle w:val="ListParagraph"/>
+        <w:numPr>
+          <w:ilvl w:val="1"/>
+          <w:numId w:val="10"/>
+        </w:numPr>
+        <w:rPr>
+          <w:lang w:val="lv-LV"/>
+        </w:rPr>
+      </w:pPr>
+      <w:r>
+        <w:rPr>
+          <w:lang w:val="lv-LV"/>
+        </w:rPr>
+        <w:t>Informācijas avotu saraksts:</w:t>
+      </w:r>
+    </w:p>
+    <w:p>
+      <w:pPr>
+        <w:pStyle w:val="ListParagraph"/>
+        <w:numPr>
+          <w:ilvl w:val="2"/>
+          <w:numId w:val="10"/>
+        </w:numPr>
+        <w:rPr>
+          <w:lang w:val="lv-LV"/>
+        </w:rPr>
+      </w:pPr>
+      <w:r>
+        <w:rPr>
+          <w:lang w:val="lv-LV"/>
+        </w:rPr>
+        <w:t>https://en.wikipedia.org/wiki/Lempel%E2%80%93Ziv%E2%80%93Markov_chain_algorithm</w:t>
+      </w:r>
+      <w:r>
+        <w:rPr>
+          <w:lang w:val="lv-LV"/>
+        </w:rPr>
+        <w:t>:</w:t>
+      </w:r>
+    </w:p>
+    <w:p>
+      <w:pPr>
+        <w:ind w:firstLine="360"/>
+        <w:rPr>
+          <w:lang w:val="lv-LV"/>
+        </w:rPr>
+      </w:pPr>
+      <w:r>
+        <w:rPr>
+          <w:lang w:val="lv-LV"/>
+        </w:rPr>
+        <w:t>Kopš 1996. vai 1998. gada veidotais algoritms ir līdzīgs LZ77 algoritmam, kas tika publicēts 1977. gadā. Šim algoritmam ir liela saspiešanas</w:t>
+      </w:r>
+      <w:r>
+        <w:rPr>
+          <w:lang w:val="lv-LV"/>
+        </w:rPr>
+        <w:t xml:space="preserve"> spēja, lai gan uztur </w:t>
+      </w:r>
+      <w:r>
+        <w:rPr>
+          <w:lang w:val="lv-LV"/>
+        </w:rPr>
+        <w:t>oriģinālo failu atgriešanas</w:t>
+      </w:r>
+      <w:r>
+        <w:rPr>
+          <w:lang w:val="lv-LV"/>
+        </w:rPr>
+        <w:t xml:space="preserve"> ātrumu līdzīgu citiem algoritmiem. Pirms šī algoritma pārsvarā visi saspiešanas modeļi tika balstīti uz baitiem, bet LZMA galvenā inovācija ir tas, ka tā vietā tiek </w:t>
+      </w:r>
+      <w:r>
+        <w:rPr>
+          <w:lang w:val="lv-LV"/>
+        </w:rPr>
+        <w:t xml:space="preserve">izmantoti bitu laukumi. Šis ir gandrīz tik pat prasti kā parastā bitu balstītā modelī, bet šis dod iespēju labāk saspiest failus, jo šādi izvairās no </w:t>
+      </w:r>
+      <w:r>
+        <w:rPr>
+          <w:lang w:val="lv-LV"/>
+        </w:rPr>
+        <w:t>vairāku atšķirīgu bitu saplūšanas.</w:t>
+      </w:r>
+    </w:p>
+    <w:p>
+      <w:pPr>
+        <w:pStyle w:val="ListParagraph"/>
+        <w:numPr>
+          <w:ilvl w:val="2"/>
+          <w:numId w:val="10"/>
+        </w:numPr>
+        <w:rPr>
+          <w:lang w:val="lv-LV"/>
+        </w:rPr>
+      </w:pPr>
+      <w:r>
+        <w:rPr>
+          <w:lang w:val="lv-LV"/>
+        </w:rPr>
+        <w:t>lifewire.com/lzma-file-2621951:</w:t>
+      </w:r>
+    </w:p>
+    <w:p>
+      <w:pPr>
+        <w:ind w:firstLine="360"/>
+        <w:rPr>
+          <w:lang w:val="lv-LV"/>
+        </w:rPr>
+      </w:pPr>
+      <w:r>
+        <w:rPr>
+          <w:lang w:val="lv-LV"/>
+        </w:rPr>
+        <w:t>Saitē ir izskaidroti .</w:t>
+      </w:r>
+      <w:proofErr w:type="spellStart"/>
+      <w:r>
+        <w:rPr>
+          <w:lang w:val="lv-LV"/>
+        </w:rPr>
+        <w:t>lzma</w:t>
+      </w:r>
+      <w:proofErr w:type="spellEnd"/>
+      <w:r>
+        <w:rPr>
+          <w:lang w:val="lv-LV"/>
+        </w:rPr>
+        <w:t xml:space="preserve"> faili. Galvenokārt šie faili ir redzami </w:t>
+      </w:r>
+      <w:proofErr w:type="spellStart"/>
+      <w:r>
+        <w:rPr>
+          <w:lang w:val="lv-LV"/>
+        </w:rPr>
+        <w:t>Unix</w:t>
+      </w:r>
+      <w:proofErr w:type="spellEnd"/>
+      <w:r>
+        <w:rPr>
+          <w:lang w:val="lv-LV"/>
+        </w:rPr>
+        <w:t xml:space="preserve"> balstītās </w:t>
+      </w:r>
+      <w:proofErr w:type="spellStart"/>
+      <w:r>
+        <w:rPr>
+          <w:lang w:val="lv-LV"/>
+        </w:rPr>
+        <w:t>operatorsistēmās</w:t>
+      </w:r>
+      <w:proofErr w:type="spellEnd"/>
+      <w:r>
+        <w:rPr>
+          <w:lang w:val="lv-LV"/>
+        </w:rPr>
+        <w:t xml:space="preserve">. Tiek izskaidrota atšķirība starp LZMA un LZMA2. LZMA2 algoritms izmanto gan LZMA, gan </w:t>
+      </w:r>
+      <w:r>
+        <w:rPr>
+          <w:lang w:val="lv-LV"/>
+        </w:rPr>
+        <w:t>ne-saspiestus datus. LZMA ir pilnīgi pietiekams arhīviem zem 256 MB, bet, ja ir nepieciešams saspiest lielākus failus vai failus, kas jau ir saspiesti, tad LZMA2 algoritms var nodrošināt ātrāku un labāku saspiešanu. Šim algoritmam ir nepieciešams lielāks operatīvās atmiņas daudzums. Līdzīgi saspiešanas algoritmi ir LZ77 un LZ78, uz kuriem ir balstīts pats LZMA.</w:t>
+      </w:r>
     </w:p>
     <w:p>
       <w:pPr>
@@ -675,7 +1488,13 @@
         <w:rPr>
           <w:lang w:val="lv-LV"/>
         </w:rPr>
-        <w:t>Vispārējās ziņas par algoritmu:</w:t>
+        <w:t>LZ77</w:t>
+      </w:r>
+      <w:r>
+        <w:rPr>
+          <w:lang w:val="lv-LV"/>
+        </w:rPr>
+        <w:t xml:space="preserve"> [Līva Puķīte]</w:t>
       </w:r>
     </w:p>
     <w:p>
@@ -686,35 +1505,76 @@
           <w:numId w:val="10"/>
         </w:numPr>
         <w:rPr>
-          <w:highlight w:val="yellow"/>
-          <w:lang w:val="lv-LV"/>
-        </w:rPr>
-      </w:pPr>
-      <w:r>
-        <w:rPr>
-          <w:highlight w:val="yellow"/>
-          <w:lang w:val="lv-LV"/>
-        </w:rPr>
-        <w:t>Kāda tipa failiem un datiem algoritmu var pielietot (teksts, grafika,...), pie kuras saspiešanas</w:t>
-      </w:r>
-      <w:r>
-        <w:rPr>
-          <w:highlight w:val="yellow"/>
+          <w:lang w:val="lv-LV"/>
+        </w:rPr>
+      </w:pPr>
+      <w:r>
+        <w:rPr>
+          <w:lang w:val="lv-LV"/>
+        </w:rPr>
+        <w:t>Vispārējās ziņas par algoritmu:</w:t>
+      </w:r>
+    </w:p>
+    <w:p>
+      <w:pPr>
+        <w:pStyle w:val="ListParagraph"/>
+        <w:numPr>
+          <w:ilvl w:val="2"/>
+          <w:numId w:val="10"/>
+        </w:numPr>
+        <w:rPr>
+          <w:lang w:val="lv-LV"/>
+        </w:rPr>
+      </w:pPr>
+      <w:proofErr w:type="spellStart"/>
+      <w:r>
+        <w:rPr>
+          <w:lang w:val="lv-LV"/>
+        </w:rPr>
+        <w:t>Bezzudumu</w:t>
+      </w:r>
+      <w:proofErr w:type="spellEnd"/>
+      <w:r>
+        <w:rPr>
           <w:lang w:val="lv-LV"/>
         </w:rPr>
         <w:t xml:space="preserve"> </w:t>
       </w:r>
-      <w:r>
-        <w:rPr>
-          <w:highlight w:val="yellow"/>
-          <w:lang w:val="lv-LV"/>
-        </w:rPr>
-        <w:t>metožu saimes algoritms pieder (</w:t>
-      </w:r>
-      <w:proofErr w:type="spellStart"/>
-      <w:r>
-        <w:rPr>
-          <w:highlight w:val="yellow"/>
+      <w:proofErr w:type="spellStart"/>
+      <w:r>
+        <w:rPr>
+          <w:lang w:val="lv-LV"/>
+        </w:rPr>
+        <w:t>sasppiešanas</w:t>
+      </w:r>
+      <w:proofErr w:type="spellEnd"/>
+      <w:r>
+        <w:rPr>
+          <w:lang w:val="lv-LV"/>
+        </w:rPr>
+        <w:t xml:space="preserve"> algoritms</w:t>
+      </w:r>
+    </w:p>
+    <w:p>
+      <w:pPr>
+        <w:pStyle w:val="ListParagraph"/>
+        <w:numPr>
+          <w:ilvl w:val="2"/>
+          <w:numId w:val="10"/>
+        </w:numPr>
+        <w:rPr>
+          <w:lang w:val="lv-LV"/>
+        </w:rPr>
+      </w:pPr>
+      <w:r>
+        <w:rPr>
+          <w:lang w:val="lv-LV"/>
+        </w:rPr>
+        <w:t>Algoritms pieder “</w:t>
+      </w:r>
+      <w:proofErr w:type="spellStart"/>
+      <w:r>
+        <w:rPr>
           <w:lang w:val="lv-LV"/>
         </w:rPr>
         <w:t>Dictionary</w:t>
@@ -722,23 +1582,56 @@
       <w:proofErr w:type="spellEnd"/>
       <w:r>
         <w:rPr>
-          <w:highlight w:val="yellow"/>
-          <w:lang w:val="lv-LV"/>
-        </w:rPr>
-        <w:t xml:space="preserve">, </w:t>
-      </w:r>
-      <w:proofErr w:type="spellStart"/>
-      <w:r>
-        <w:rPr>
-          <w:highlight w:val="yellow"/>
-          <w:lang w:val="lv-LV"/>
-        </w:rPr>
-        <w:t>Variable-length</w:t>
-      </w:r>
-      <w:proofErr w:type="spellEnd"/>
-      <w:r>
-        <w:rPr>
-          <w:highlight w:val="yellow"/>
+          <w:lang w:val="lv-LV"/>
+        </w:rPr>
+        <w:t>” saspiešanas metožu saimei</w:t>
+      </w:r>
+    </w:p>
+    <w:p>
+      <w:pPr>
+        <w:pStyle w:val="ListParagraph"/>
+        <w:numPr>
+          <w:ilvl w:val="2"/>
+          <w:numId w:val="10"/>
+        </w:numPr>
+        <w:rPr>
+          <w:lang w:val="lv-LV"/>
+        </w:rPr>
+      </w:pPr>
+      <w:r>
+        <w:rPr>
+          <w:lang w:val="lv-LV"/>
+        </w:rPr>
+        <w:t>Algoritmu var pielietot failiem ar dažādām entropijām</w:t>
+      </w:r>
+    </w:p>
+    <w:p>
+      <w:pPr>
+        <w:pStyle w:val="ListParagraph"/>
+        <w:numPr>
+          <w:ilvl w:val="2"/>
+          <w:numId w:val="10"/>
+        </w:numPr>
+        <w:rPr>
+          <w:lang w:val="lv-LV"/>
+        </w:rPr>
+      </w:pPr>
+      <w:r>
+        <w:rPr>
+          <w:lang w:val="lv-LV"/>
+        </w:rPr>
+        <w:t>Algoritmu var pārveidot par “</w:t>
+      </w:r>
+      <w:proofErr w:type="spellStart"/>
+      <w:r>
+        <w:rPr>
+          <w:lang w:val="lv-LV"/>
+        </w:rPr>
+        <w:t>run-length</w:t>
+      </w:r>
+      <w:proofErr w:type="spellEnd"/>
+      <w:r>
+        <w:rPr>
           <w:lang w:val="lv-LV"/>
         </w:rPr>
         <w:t xml:space="preserve"> </w:t>
@@ -746,55 +1639,6 @@
       <w:proofErr w:type="spellStart"/>
       <w:r>
         <w:rPr>
-          <w:highlight w:val="yellow"/>
-          <w:lang w:val="lv-LV"/>
-        </w:rPr>
-        <w:t>codes</w:t>
-      </w:r>
-      <w:proofErr w:type="spellEnd"/>
-      <w:r>
-        <w:rPr>
-          <w:highlight w:val="yellow"/>
-          <w:lang w:val="lv-LV"/>
-        </w:rPr>
-        <w:t xml:space="preserve">, </w:t>
-      </w:r>
-      <w:proofErr w:type="spellStart"/>
-      <w:r>
-        <w:rPr>
-          <w:highlight w:val="yellow"/>
-          <w:lang w:val="lv-LV"/>
-        </w:rPr>
-        <w:t>Run</w:t>
-      </w:r>
-      <w:proofErr w:type="spellEnd"/>
-      <w:r>
-        <w:rPr>
-          <w:highlight w:val="yellow"/>
-          <w:lang w:val="lv-LV"/>
-        </w:rPr>
-        <w:t xml:space="preserve"> </w:t>
-      </w:r>
-      <w:proofErr w:type="spellStart"/>
-      <w:r>
-        <w:rPr>
-          <w:highlight w:val="yellow"/>
-          <w:lang w:val="lv-LV"/>
-        </w:rPr>
-        <w:t>length</w:t>
-      </w:r>
-      <w:proofErr w:type="spellEnd"/>
-      <w:r>
-        <w:rPr>
-          <w:highlight w:val="yellow"/>
-          <w:lang w:val="lv-LV"/>
-        </w:rPr>
-        <w:t xml:space="preserve"> </w:t>
-      </w:r>
-      <w:proofErr w:type="spellStart"/>
-      <w:r>
-        <w:rPr>
-          <w:highlight w:val="yellow"/>
           <w:lang w:val="lv-LV"/>
         </w:rPr>
         <w:t>encoding</w:t>
@@ -802,10 +1646,124 @@
       <w:proofErr w:type="spellEnd"/>
       <w:r>
         <w:rPr>
-          <w:highlight w:val="yellow"/>
-          <w:lang w:val="lv-LV"/>
-        </w:rPr>
-        <w:t>,...)</w:t>
+          <w:lang w:val="lv-LV"/>
+        </w:rPr>
+        <w:t>” metodes algoritmu</w:t>
+      </w:r>
+    </w:p>
+    <w:p>
+      <w:pPr>
+        <w:pStyle w:val="ListParagraph"/>
+        <w:numPr>
+          <w:ilvl w:val="1"/>
+          <w:numId w:val="10"/>
+        </w:numPr>
+        <w:rPr>
+          <w:lang w:val="lv-LV"/>
+        </w:rPr>
+      </w:pPr>
+      <w:r>
+        <w:rPr>
+          <w:lang w:val="lv-LV"/>
+        </w:rPr>
+        <w:t>Informācijas avotu saraksts</w:t>
+      </w:r>
+      <w:r>
+        <w:rPr>
+          <w:lang w:val="lv-LV"/>
+        </w:rPr>
+        <w:t>:</w:t>
+      </w:r>
+    </w:p>
+    <w:p>
+      <w:pPr>
+        <w:pStyle w:val="ListParagraph"/>
+        <w:numPr>
+          <w:ilvl w:val="2"/>
+          <w:numId w:val="10"/>
+        </w:numPr>
+        <w:rPr>
+          <w:lang w:val="lv-LV"/>
+        </w:rPr>
+      </w:pPr>
+      <w:r>
+        <w:rPr>
+          <w:lang w:val="lv-LV"/>
+        </w:rPr>
+        <w:t>https://docs.microsoft.com/en-us/openspecs/windows_protocols/ms-wusp/fb98aa28-5cd7-407f-8869-a6cef1ff1ccb:</w:t>
+      </w:r>
+    </w:p>
+    <w:p>
+      <w:pPr>
+        <w:rPr>
+          <w:lang w:val="lv-LV"/>
+        </w:rPr>
+      </w:pPr>
+      <w:r>
+        <w:rPr>
+          <w:lang w:val="lv-LV"/>
+        </w:rPr>
+        <w:lastRenderedPageBreak/>
+        <w:t>Vietne, kurā ir izskaidrota visa terminoloģija saistībā ar algoritmu. Sākumā, protams, arī aprakstīts pats algoritms un kādā veidā mēs ar to strādājam. Šeit var atrast arī piecus vienkāršus soļus, kas palīdz programmētājiem viegli uzrakstīt kodu šim algoritmam. Tāpat šajā mājaslapā var izlasīt kā notiek pats saspiešanas process, un papildus ir ievietotas tabulas, kurās ir piemēri un septiņi soļi kā tiek saspiesta datu plūsma. Līdzīgas tabulas ir izveidotas arī, lai atrādītu kā darbojas “</w:t>
+      </w:r>
+      <w:proofErr w:type="spellStart"/>
+      <w:r>
+        <w:rPr>
+          <w:lang w:val="lv-LV"/>
+        </w:rPr>
+        <w:t>decompression</w:t>
+      </w:r>
+      <w:proofErr w:type="spellEnd"/>
+      <w:r>
+        <w:rPr>
+          <w:lang w:val="lv-LV"/>
+        </w:rPr>
+        <w:t>” process.</w:t>
+      </w:r>
+    </w:p>
+    <w:p>
+      <w:pPr>
+        <w:pStyle w:val="ListParagraph"/>
+        <w:numPr>
+          <w:ilvl w:val="2"/>
+          <w:numId w:val="10"/>
+        </w:numPr>
+        <w:rPr>
+          <w:lang w:val="lv-LV"/>
+        </w:rPr>
+      </w:pPr>
+      <w:r>
+        <w:rPr>
+          <w:lang w:val="lv-LV"/>
+        </w:rPr>
+        <w:t>http://www.stringology.org/DataCompression/lz77/index_en.html:</w:t>
+      </w:r>
+    </w:p>
+    <w:p>
+      <w:pPr>
+        <w:rPr>
+          <w:lang w:val="lv-LV"/>
+        </w:rPr>
+      </w:pPr>
+      <w:r>
+        <w:rPr>
+          <w:lang w:val="lv-LV"/>
+        </w:rPr>
+        <w:t xml:space="preserve">Šajā vietnē ir aprakstīta īsa vēsture par algoritmu – autori, gads un metode kādā algoritms tiek izpildīts(slīdoša loga princips). Mājaslapā var arī lasīt aprakstu un secīgus soļus kā notiek datu saspiešana, kā tiek meklēti simboli un ar kādu pierakstu tie tiek saglabāti atmiņā. Sākumā ir rakstīts kā “logu” sadala divos buferos, no kuriem viens, kas ir meklēšanas buferis parasti ir 8192 bitu liels un otrs buferis 10-20 bitu lielumā. Pēc tam var aplūkot arī </w:t>
+      </w:r>
+      <w:proofErr w:type="spellStart"/>
+      <w:r>
+        <w:rPr>
+          <w:lang w:val="lv-LV"/>
+        </w:rPr>
+        <w:t>pseidokodu</w:t>
+      </w:r>
+      <w:proofErr w:type="spellEnd"/>
+      <w:r>
+        <w:rPr>
+          <w:lang w:val="lv-LV"/>
+        </w:rPr>
+        <w:t>, kurš izpilda šo LZ77 algoritmu.</w:t>
       </w:r>
     </w:p>
     <w:p>
@@ -823,7 +1781,21 @@
         <w:rPr>
           <w:lang w:val="lv-LV"/>
         </w:rPr>
-        <w:t>Informācijas avotu saraksts:</w:t>
+        <w:t xml:space="preserve">LZSS [Anastasija </w:t>
+      </w:r>
+      <w:proofErr w:type="spellStart"/>
+      <w:r>
+        <w:rPr>
+          <w:lang w:val="lv-LV"/>
+        </w:rPr>
+        <w:t>Šarakova</w:t>
+      </w:r>
+      <w:proofErr w:type="spellEnd"/>
+      <w:r>
+        <w:rPr>
+          <w:lang w:val="lv-LV"/>
+        </w:rPr>
+        <w:t>]</w:t>
       </w:r>
     </w:p>
     <w:p>
@@ -834,53 +1806,273 @@
           <w:numId w:val="10"/>
         </w:numPr>
         <w:rPr>
+          <w:lang w:val="lv-LV"/>
+        </w:rPr>
+      </w:pPr>
+      <w:r>
+        <w:rPr>
+          <w:lang w:val="lv-LV"/>
+        </w:rPr>
+        <w:t>Vispārējās ziņas par algoritmu:</w:t>
+      </w:r>
+    </w:p>
+    <w:p>
+      <w:pPr>
+        <w:pStyle w:val="ListParagraph"/>
+        <w:numPr>
+          <w:ilvl w:val="2"/>
+          <w:numId w:val="10"/>
+        </w:numPr>
+        <w:rPr>
+          <w:lang w:val="lv-LV"/>
+        </w:rPr>
+      </w:pPr>
+      <w:proofErr w:type="spellStart"/>
+      <w:r>
+        <w:rPr>
+          <w:lang w:val="lv-LV"/>
+        </w:rPr>
+        <w:t>Bezzudumu</w:t>
+      </w:r>
+      <w:proofErr w:type="spellEnd"/>
+      <w:r>
+        <w:rPr>
+          <w:lang w:val="lv-LV"/>
+        </w:rPr>
+        <w:t xml:space="preserve"> </w:t>
+      </w:r>
+      <w:proofErr w:type="spellStart"/>
+      <w:r>
+        <w:rPr>
+          <w:lang w:val="lv-LV"/>
+        </w:rPr>
+        <w:t>sasppiešanas</w:t>
+      </w:r>
+      <w:proofErr w:type="spellEnd"/>
+      <w:r>
+        <w:rPr>
+          <w:lang w:val="lv-LV"/>
+        </w:rPr>
+        <w:t xml:space="preserve"> algoritms</w:t>
+      </w:r>
+    </w:p>
+    <w:p>
+      <w:pPr>
+        <w:pStyle w:val="ListParagraph"/>
+        <w:numPr>
+          <w:ilvl w:val="2"/>
+          <w:numId w:val="10"/>
+        </w:numPr>
+        <w:rPr>
+          <w:lang w:val="lv-LV"/>
+        </w:rPr>
+      </w:pPr>
+      <w:r>
+        <w:rPr>
+          <w:lang w:val="lv-LV"/>
+        </w:rPr>
+        <w:t>Algoritms pieder “</w:t>
+      </w:r>
+      <w:proofErr w:type="spellStart"/>
+      <w:r>
+        <w:rPr>
+          <w:lang w:val="lv-LV"/>
+        </w:rPr>
+        <w:t>Dictionary</w:t>
+      </w:r>
+      <w:proofErr w:type="spellEnd"/>
+      <w:r>
+        <w:rPr>
+          <w:lang w:val="lv-LV"/>
+        </w:rPr>
+        <w:t>” saspiešanas metožu saimei</w:t>
+      </w:r>
+    </w:p>
+    <w:p>
+      <w:pPr>
+        <w:pStyle w:val="ListParagraph"/>
+        <w:numPr>
+          <w:ilvl w:val="2"/>
+          <w:numId w:val="10"/>
+        </w:numPr>
+        <w:rPr>
+          <w:lang w:val="lv-LV"/>
+        </w:rPr>
+      </w:pPr>
+      <w:r>
+        <w:rPr>
+          <w:lang w:val="lv-LV"/>
+        </w:rPr>
+        <w:t>Šī metode mēģina aizstāt simbolu virkni ar atsauci uz tās pašas virknes vietu vārdnīcā. Atšķirība starp LZ77 un LZSS ir tas, ka LZ77 vārdnīcas atsauce var būt garāka par virkni, kuru tā aizstāja</w:t>
+      </w:r>
+    </w:p>
+    <w:p>
+      <w:pPr>
+        <w:pStyle w:val="ListParagraph"/>
+        <w:numPr>
+          <w:ilvl w:val="1"/>
+          <w:numId w:val="10"/>
+        </w:numPr>
+        <w:rPr>
+          <w:lang w:val="lv-LV"/>
+        </w:rPr>
+      </w:pPr>
+      <w:r>
+        <w:rPr>
+          <w:lang w:val="lv-LV"/>
+        </w:rPr>
+        <w:t>Informācijas avotu saraksts:</w:t>
+      </w:r>
+    </w:p>
+    <w:p>
+      <w:pPr>
+        <w:pStyle w:val="ListParagraph"/>
+        <w:numPr>
+          <w:ilvl w:val="2"/>
+          <w:numId w:val="10"/>
+        </w:numPr>
+        <w:rPr>
+          <w:lang w:val="lv-LV"/>
+        </w:rPr>
+      </w:pPr>
+      <w:r>
+        <w:rPr>
+          <w:lang w:val="lv-LV"/>
+        </w:rPr>
+        <w:t>https://go-compression.github.io/algorithms/lzss/</w:t>
+      </w:r>
+      <w:r>
+        <w:rPr>
+          <w:lang w:val="lv-LV"/>
+        </w:rPr>
+        <w:t>:</w:t>
+      </w:r>
+    </w:p>
+    <w:p>
+      <w:pPr>
+        <w:rPr>
+          <w:lang w:val="lv-LV"/>
+        </w:rPr>
+      </w:pPr>
+      <w:r>
+        <w:rPr>
+          <w:lang w:val="lv-LV"/>
+        </w:rPr>
+        <w:t xml:space="preserve">Šajā rakstā ir parādīti piemēri kā, izmantojot LZSS algoritmu, var implementēt kodētāju. Rakstā tiek analizēts kā strādā kodētājs: Kodētājs strādā </w:t>
+      </w:r>
+      <w:proofErr w:type="spellStart"/>
+      <w:r>
+        <w:rPr>
+          <w:lang w:val="lv-LV"/>
+        </w:rPr>
+        <w:t>character</w:t>
+      </w:r>
+      <w:proofErr w:type="spellEnd"/>
+      <w:r>
+        <w:rPr>
+          <w:lang w:val="lv-LV"/>
+        </w:rPr>
+        <w:t xml:space="preserve"> </w:t>
+      </w:r>
+      <w:proofErr w:type="spellStart"/>
+      <w:r>
+        <w:rPr>
+          <w:lang w:val="lv-LV"/>
+        </w:rPr>
+        <w:t>by</w:t>
+      </w:r>
+      <w:proofErr w:type="spellEnd"/>
+      <w:r>
+        <w:rPr>
+          <w:lang w:val="lv-LV"/>
+        </w:rPr>
+        <w:t xml:space="preserve"> </w:t>
+      </w:r>
+      <w:proofErr w:type="spellStart"/>
+      <w:r>
+        <w:rPr>
+          <w:lang w:val="lv-LV"/>
+        </w:rPr>
+        <w:t>character</w:t>
+      </w:r>
+      <w:proofErr w:type="spellEnd"/>
+      <w:r>
+        <w:rPr>
+          <w:lang w:val="lv-LV"/>
+        </w:rPr>
+        <w:t xml:space="preserve">, meklēšanas buferis ir kodētāja atmiņa, katru simbolu kuru kodē, pievieno meklēšanas buferim tā lai tas to “atceras”. Process turpinās, kodējot </w:t>
+      </w:r>
+      <w:proofErr w:type="spellStart"/>
+      <w:r>
+        <w:rPr>
+          <w:lang w:val="lv-LV"/>
+        </w:rPr>
+        <w:t>tokens</w:t>
+      </w:r>
+      <w:proofErr w:type="spellEnd"/>
+      <w:r>
+        <w:rPr>
+          <w:lang w:val="lv-LV"/>
+        </w:rPr>
+        <w:t xml:space="preserve"> un pievienojot tekstu meklēšanas buferim pa simbolam, līdz tas ir pabeidzis visu kodēšanu. Kā arī rakstā ir piemēri kā var implementēt dekodētāju. Secinājumos tiek parādīti LZSS saspiešanas algoritma rezultāti: LZSS samazināja faila izmēru par 45%.</w:t>
+      </w:r>
+    </w:p>
+    <w:p>
+      <w:pPr>
+        <w:pStyle w:val="ListParagraph"/>
+        <w:numPr>
+          <w:ilvl w:val="2"/>
+          <w:numId w:val="10"/>
+        </w:numPr>
+        <w:rPr>
+          <w:lang w:val="lv-LV"/>
+        </w:rPr>
+      </w:pPr>
+      <w:r>
+        <w:rPr>
+          <w:lang w:val="lv-LV"/>
+        </w:rPr>
+        <w:t>https://ieeexplore.ieee.org/document/6413553</w:t>
+      </w:r>
+      <w:r>
+        <w:rPr>
+          <w:lang w:val="lv-LV"/>
+        </w:rPr>
+        <w:t>:</w:t>
+      </w:r>
+      <w:r>
+        <w:rPr>
+          <w:lang w:val="lv-LV"/>
+        </w:rPr>
+        <w:t>s</w:t>
+      </w:r>
+    </w:p>
+    <w:p>
+      <w:pPr>
+        <w:rPr>
           <w:highlight w:val="yellow"/>
           <w:lang w:val="lv-LV"/>
         </w:rPr>
       </w:pPr>
       <w:r>
         <w:rPr>
-          <w:highlight w:val="yellow"/>
-          <w:lang w:val="lv-LV"/>
-        </w:rPr>
-        <w:t xml:space="preserve">Atrast minimums divus informācijas avotus par izvēlēto saspiešanas metodi (grāmatas vai </w:t>
-      </w:r>
-      <w:proofErr w:type="spellStart"/>
-      <w:r>
-        <w:rPr>
-          <w:highlight w:val="yellow"/>
-          <w:lang w:val="lv-LV"/>
-        </w:rPr>
-        <w:t>Web</w:t>
-      </w:r>
-      <w:proofErr w:type="spellEnd"/>
-      <w:r>
-        <w:rPr>
-          <w:highlight w:val="yellow"/>
-          <w:lang w:val="lv-LV"/>
-        </w:rPr>
-        <w:t xml:space="preserve"> </w:t>
-      </w:r>
-      <w:r>
-        <w:rPr>
-          <w:highlight w:val="yellow"/>
-          <w:lang w:val="lv-LV"/>
-        </w:rPr>
-        <w:t>vietnes). Īsi aprakstīt, kādu lietderīgu informāciju satur katrs no avotiem (uzrakstīt no 70 līdz 200</w:t>
-      </w:r>
-      <w:r>
-        <w:rPr>
-          <w:highlight w:val="yellow"/>
-          <w:lang w:val="lv-LV"/>
-        </w:rPr>
-        <w:t xml:space="preserve"> </w:t>
-      </w:r>
-      <w:r>
-        <w:rPr>
-          <w:highlight w:val="yellow"/>
-          <w:lang w:val="lv-LV"/>
-        </w:rPr>
-        <w:t>vārdus par katru no atrastiem informācijas avotiem)</w:t>
+          <w:lang w:val="lv-LV"/>
+        </w:rPr>
+        <w:t xml:space="preserve">Šī raksta ievadā stāsta kur var tikt pielietots LZSS algoritms: var izmantot, lai samazinātu krātuves prasības, kā arī uzlabotu komunikācijas veiktspēju, samazinot datu apjomu, kas </w:t>
+      </w:r>
+      <w:proofErr w:type="spellStart"/>
+      <w:r>
+        <w:rPr>
+          <w:lang w:val="lv-LV"/>
+        </w:rPr>
+        <w:t>jāpārsūta</w:t>
+      </w:r>
+      <w:proofErr w:type="spellEnd"/>
+      <w:r>
+        <w:rPr>
+          <w:lang w:val="lv-LV"/>
+        </w:rPr>
+        <w:t xml:space="preserve"> pa I/O kanālu. Rakstā tiek aprakstīti testi, ar kuriem pārbaudīja algoritma veiktspēju un nodaļā rezultāti un analīze tiek attēloti un aprakstīti rezultāti. Šī raksta autori izmantoja LZSS algoritmu, lai uzlabotu GPU veiktspēju, kas rezultāta tika uzlabots par 46,65%. Kā arī parādīja dažādus LZSS algoritma pielietojumus.</w:t>
       </w:r>
     </w:p>
     <w:p>
@@ -912,11 +2104,31 @@
           <w:lang w:val="lv-LV"/>
         </w:rPr>
       </w:pPr>
-      <w:r>
-        <w:rPr>
-          <w:lang w:val="lv-LV"/>
-        </w:rPr>
-        <w:t>Metodes nosaukums:</w:t>
+      <w:proofErr w:type="spellStart"/>
+      <w:r>
+        <w:rPr>
+          <w:lang w:val="lv-LV"/>
+        </w:rPr>
+        <w:t>Deflate</w:t>
+      </w:r>
+      <w:proofErr w:type="spellEnd"/>
+    </w:p>
+    <w:p>
+      <w:pPr>
+        <w:pStyle w:val="ListParagraph"/>
+        <w:numPr>
+          <w:ilvl w:val="0"/>
+          <w:numId w:val="9"/>
+        </w:numPr>
+        <w:rPr>
+          <w:lang w:val="lv-LV"/>
+        </w:rPr>
+      </w:pPr>
+      <w:r>
+        <w:rPr>
+          <w:lang w:val="lv-LV"/>
+        </w:rPr>
+        <w:t>Metodes algoritma apraksts:</w:t>
       </w:r>
     </w:p>
     <w:p>
@@ -936,67 +2148,7 @@
           <w:highlight w:val="yellow"/>
           <w:lang w:val="lv-LV"/>
         </w:rPr>
-        <w:lastRenderedPageBreak/>
-        <w:t>Izmantojot sakrāto informāciju, noradiet kādu datu saspiešanas metodi implementēs jūsu</w:t>
-      </w:r>
-      <w:r>
-        <w:rPr>
-          <w:highlight w:val="yellow"/>
-          <w:lang w:val="lv-LV"/>
-        </w:rPr>
-        <w:t xml:space="preserve"> </w:t>
-      </w:r>
-      <w:r>
-        <w:rPr>
-          <w:highlight w:val="yellow"/>
-          <w:lang w:val="lv-LV"/>
-        </w:rPr>
-        <w:t>komanda.</w:t>
-      </w:r>
-    </w:p>
-    <w:p>
-      <w:pPr>
-        <w:pStyle w:val="ListParagraph"/>
-        <w:numPr>
-          <w:ilvl w:val="0"/>
-          <w:numId w:val="9"/>
-        </w:numPr>
-        <w:rPr>
-          <w:lang w:val="lv-LV"/>
-        </w:rPr>
-      </w:pPr>
-      <w:r>
-        <w:rPr>
-          <w:lang w:val="lv-LV"/>
-        </w:rPr>
-        <w:t>Metodes algoritma apraksts:</w:t>
-      </w:r>
-    </w:p>
-    <w:p>
-      <w:pPr>
-        <w:pStyle w:val="ListParagraph"/>
-        <w:numPr>
-          <w:ilvl w:val="1"/>
-          <w:numId w:val="9"/>
-        </w:numPr>
-        <w:rPr>
-          <w:highlight w:val="yellow"/>
-          <w:lang w:val="lv-LV"/>
-        </w:rPr>
-      </w:pPr>
-      <w:r>
-        <w:rPr>
-          <w:highlight w:val="yellow"/>
-          <w:lang w:val="lv-LV"/>
-        </w:rPr>
-        <w:t>Aprakstīt vispārējā veidā kompresora un dekompresora algoritmus izmantojot dabīgo valodu,</w:t>
-      </w:r>
-      <w:r>
-        <w:rPr>
-          <w:highlight w:val="yellow"/>
-          <w:lang w:val="lv-LV"/>
-        </w:rPr>
-        <w:t xml:space="preserve"> </w:t>
+        <w:t xml:space="preserve">Aprakstīt vispārējā veidā kompresora un dekompresora algoritmus izmantojot dabīgo valodu, </w:t>
       </w:r>
       <w:proofErr w:type="spellStart"/>
       <w:r>
@@ -1028,6 +2180,118 @@
 <file path=word/numbering.xml><?xml version="1.0" encoding="utf-8"?>
 <w:numbering xmlns:wpc="http://schemas.microsoft.com/office/word/2010/wordprocessingCanvas" xmlns:cx="http://schemas.microsoft.com/office/drawing/2014/chartex" xmlns:cx1="http://schemas.microsoft.com/office/drawing/2015/9/8/chartex" xmlns:cx2="http://schemas.microsoft.com/office/drawing/2015/10/21/chartex" xmlns:cx3="http://schemas.microsoft.com/office/drawing/2016/5/9/chartex" xmlns:cx4="http://schemas.microsoft.com/office/drawing/2016/5/10/chartex" xmlns:cx5="http://schemas.microsoft.com/office/drawing/2016/5/11/chartex" xmlns:cx6="http://schemas.microsoft.com/office/drawing/2016/5/12/chartex" xmlns:cx7="http://schemas.microsoft.com/office/drawing/2016/5/13/chartex" xmlns:cx8="http://schemas.microsoft.com/office/drawing/2016/5/14/chartex" xmlns:mc="http://schemas.openxmlformats.org/markup-compatibility/2006" xmlns:aink="http://schemas.microsoft.com/office/drawing/2016/ink" xmlns:am3d="http://schemas.microsoft.com/office/drawing/2017/model3d" xmlns:o="urn:schemas-microsoft-com:office:office" xmlns:r="http://schemas.openxmlformats.org/officeDocument/2006/relationships" xmlns:m="http://schemas.openxmlformats.org/officeDocument/2006/math" xmlns:v="urn:schemas-microsoft-com:vml" xmlns:wp14="http://schemas.microsoft.com/office/word/2010/wordprocessingDrawing" xmlns:wp="http://schemas.openxmlformats.org/drawingml/2006/wordprocessingDrawing" xmlns:w10="urn:schemas-microsoft-com:office:word" xmlns:w="http://schemas.openxmlformats.org/wordprocessingml/2006/main" xmlns:w14="http://schemas.microsoft.com/office/word/2010/wordml" xmlns:w15="http://schemas.microsoft.com/office/word/2012/wordml" xmlns:w16cex="http://schemas.microsoft.com/office/word/2018/wordml/cex" xmlns:w16cid="http://schemas.microsoft.com/office/word/2016/wordml/cid" xmlns:w16="http://schemas.microsoft.com/office/word/2018/wordml" xmlns:w16sdtdh="http://schemas.microsoft.com/office/word/2020/wordml/sdtdatahash" xmlns:w16se="http://schemas.microsoft.com/office/word/2015/wordml/symex" xmlns:wpg="http://schemas.microsoft.com/office/word/2010/wordprocessingGroup" xmlns:wpi="http://schemas.microsoft.com/office/word/2010/wordprocessingInk" xmlns:wne="http://schemas.microsoft.com/office/word/2006/wordml" xmlns:wps="http://schemas.microsoft.com/office/word/2010/wordprocessingShape" mc:Ignorable="w14 w15 w16se w16cid w16 w16cex w16sdtdh wp14">
   <w:abstractNum w:abstractNumId="0" w15:restartNumberingAfterBreak="0">
+    <w:nsid w:val="27645024"/>
+    <w:multiLevelType w:val="hybridMultilevel"/>
+    <w:tmpl w:val="CB32E7A2"/>
+    <w:lvl w:ilvl="0" w:tplc="D1D68B5E">
+      <w:numFmt w:val="bullet"/>
+      <w:lvlText w:val="-"/>
+      <w:lvlJc w:val="left"/>
+      <w:pPr>
+        <w:ind w:left="720" w:hanging="360"/>
+      </w:pPr>
+      <w:rPr>
+        <w:rFonts w:ascii="Calibri" w:eastAsiaTheme="minorHAnsi" w:hAnsi="Calibri" w:cs="Calibri" w:hint="default"/>
+      </w:rPr>
+    </w:lvl>
+    <w:lvl w:ilvl="1" w:tplc="08090003">
+      <w:start w:val="1"/>
+      <w:numFmt w:val="bullet"/>
+      <w:lvlText w:val="o"/>
+      <w:lvlJc w:val="left"/>
+      <w:pPr>
+        <w:ind w:left="1440" w:hanging="360"/>
+      </w:pPr>
+      <w:rPr>
+        <w:rFonts w:ascii="Courier New" w:hAnsi="Courier New" w:cs="Courier New" w:hint="default"/>
+      </w:rPr>
+    </w:lvl>
+    <w:lvl w:ilvl="2" w:tplc="08090005">
+      <w:start w:val="1"/>
+      <w:numFmt w:val="bullet"/>
+      <w:lvlText w:val=""/>
+      <w:lvlJc w:val="left"/>
+      <w:pPr>
+        <w:ind w:left="2160" w:hanging="360"/>
+      </w:pPr>
+      <w:rPr>
+        <w:rFonts w:ascii="Wingdings" w:hAnsi="Wingdings" w:hint="default"/>
+      </w:rPr>
+    </w:lvl>
+    <w:lvl w:ilvl="3" w:tplc="08090001" w:tentative="1">
+      <w:start w:val="1"/>
+      <w:numFmt w:val="bullet"/>
+      <w:lvlText w:val=""/>
+      <w:lvlJc w:val="left"/>
+      <w:pPr>
+        <w:ind w:left="2880" w:hanging="360"/>
+      </w:pPr>
+      <w:rPr>
+        <w:rFonts w:ascii="Symbol" w:hAnsi="Symbol" w:hint="default"/>
+      </w:rPr>
+    </w:lvl>
+    <w:lvl w:ilvl="4" w:tplc="08090003" w:tentative="1">
+      <w:start w:val="1"/>
+      <w:numFmt w:val="bullet"/>
+      <w:lvlText w:val="o"/>
+      <w:lvlJc w:val="left"/>
+      <w:pPr>
+        <w:ind w:left="3600" w:hanging="360"/>
+      </w:pPr>
+      <w:rPr>
+        <w:rFonts w:ascii="Courier New" w:hAnsi="Courier New" w:cs="Courier New" w:hint="default"/>
+      </w:rPr>
+    </w:lvl>
+    <w:lvl w:ilvl="5" w:tplc="08090005" w:tentative="1">
+      <w:start w:val="1"/>
+      <w:numFmt w:val="bullet"/>
+      <w:lvlText w:val=""/>
+      <w:lvlJc w:val="left"/>
+      <w:pPr>
+        <w:ind w:left="4320" w:hanging="360"/>
+      </w:pPr>
+      <w:rPr>
+        <w:rFonts w:ascii="Wingdings" w:hAnsi="Wingdings" w:hint="default"/>
+      </w:rPr>
+    </w:lvl>
+    <w:lvl w:ilvl="6" w:tplc="08090001" w:tentative="1">
+      <w:start w:val="1"/>
+      <w:numFmt w:val="bullet"/>
+      <w:lvlText w:val=""/>
+      <w:lvlJc w:val="left"/>
+      <w:pPr>
+        <w:ind w:left="5040" w:hanging="360"/>
+      </w:pPr>
+      <w:rPr>
+        <w:rFonts w:ascii="Symbol" w:hAnsi="Symbol" w:hint="default"/>
+      </w:rPr>
+    </w:lvl>
+    <w:lvl w:ilvl="7" w:tplc="08090003" w:tentative="1">
+      <w:start w:val="1"/>
+      <w:numFmt w:val="bullet"/>
+      <w:lvlText w:val="o"/>
+      <w:lvlJc w:val="left"/>
+      <w:pPr>
+        <w:ind w:left="5760" w:hanging="360"/>
+      </w:pPr>
+      <w:rPr>
+        <w:rFonts w:ascii="Courier New" w:hAnsi="Courier New" w:cs="Courier New" w:hint="default"/>
+      </w:rPr>
+    </w:lvl>
+    <w:lvl w:ilvl="8" w:tplc="08090005" w:tentative="1">
+      <w:start w:val="1"/>
+      <w:numFmt w:val="bullet"/>
+      <w:lvlText w:val=""/>
+      <w:lvlJc w:val="left"/>
+      <w:pPr>
+        <w:ind w:left="6480" w:hanging="360"/>
+      </w:pPr>
+      <w:rPr>
+        <w:rFonts w:ascii="Wingdings" w:hAnsi="Wingdings" w:hint="default"/>
+      </w:rPr>
+    </w:lvl>
+  </w:abstractNum>
+  <w:abstractNum w:abstractNumId="1" w15:restartNumberingAfterBreak="0">
     <w:nsid w:val="2ADD0AC1"/>
     <w:multiLevelType w:val="hybridMultilevel"/>
     <w:tmpl w:val="D2327570"/>
@@ -1052,7 +2316,7 @@
         <w:ind w:left="1080" w:hanging="360"/>
       </w:pPr>
     </w:lvl>
-    <w:lvl w:ilvl="2" w:tplc="0809001B" w:tentative="1">
+    <w:lvl w:ilvl="2" w:tplc="0809001B">
       <w:start w:val="1"/>
       <w:numFmt w:val="lowerRoman"/>
       <w:lvlText w:val="%3."/>
@@ -1116,7 +2380,7 @@
       </w:pPr>
     </w:lvl>
   </w:abstractNum>
-  <w:abstractNum w:abstractNumId="1" w15:restartNumberingAfterBreak="0">
+  <w:abstractNum w:abstractNumId="2" w15:restartNumberingAfterBreak="0">
     <w:nsid w:val="42853038"/>
     <w:multiLevelType w:val="hybridMultilevel"/>
     <w:tmpl w:val="3A9A729E"/>
@@ -1228,7 +2492,7 @@
       </w:rPr>
     </w:lvl>
   </w:abstractNum>
-  <w:abstractNum w:abstractNumId="2" w15:restartNumberingAfterBreak="0">
+  <w:abstractNum w:abstractNumId="3" w15:restartNumberingAfterBreak="0">
     <w:nsid w:val="4AB555BE"/>
     <w:multiLevelType w:val="hybridMultilevel"/>
     <w:tmpl w:val="43D0FADE"/>
@@ -1340,7 +2604,7 @@
       </w:rPr>
     </w:lvl>
   </w:abstractNum>
-  <w:abstractNum w:abstractNumId="3" w15:restartNumberingAfterBreak="0">
+  <w:abstractNum w:abstractNumId="4" w15:restartNumberingAfterBreak="0">
     <w:nsid w:val="52D74C67"/>
     <w:multiLevelType w:val="hybridMultilevel"/>
     <w:tmpl w:val="D4F8D444"/>
@@ -1452,7 +2716,7 @@
       </w:rPr>
     </w:lvl>
   </w:abstractNum>
-  <w:abstractNum w:abstractNumId="4" w15:restartNumberingAfterBreak="0">
+  <w:abstractNum w:abstractNumId="5" w15:restartNumberingAfterBreak="0">
     <w:nsid w:val="602D584D"/>
     <w:multiLevelType w:val="hybridMultilevel"/>
     <w:tmpl w:val="68AE3338"/>
@@ -1479,7 +2743,7 @@
         <w:rFonts w:ascii="Courier New" w:hAnsi="Courier New" w:cs="Courier New" w:hint="default"/>
       </w:rPr>
     </w:lvl>
-    <w:lvl w:ilvl="2" w:tplc="08090005" w:tentative="1">
+    <w:lvl w:ilvl="2" w:tplc="08090005">
       <w:start w:val="1"/>
       <w:numFmt w:val="bullet"/>
       <w:lvlText w:val=""/>
@@ -1491,7 +2755,7 @@
         <w:rFonts w:ascii="Wingdings" w:hAnsi="Wingdings" w:hint="default"/>
       </w:rPr>
     </w:lvl>
-    <w:lvl w:ilvl="3" w:tplc="08090001" w:tentative="1">
+    <w:lvl w:ilvl="3" w:tplc="08090001">
       <w:start w:val="1"/>
       <w:numFmt w:val="bullet"/>
       <w:lvlText w:val=""/>
@@ -1564,7 +2828,7 @@
       </w:rPr>
     </w:lvl>
   </w:abstractNum>
-  <w:abstractNum w:abstractNumId="5" w15:restartNumberingAfterBreak="0">
+  <w:abstractNum w:abstractNumId="6" w15:restartNumberingAfterBreak="0">
     <w:nsid w:val="63630853"/>
     <w:multiLevelType w:val="hybridMultilevel"/>
     <w:tmpl w:val="64B83BC4"/>
@@ -1653,7 +2917,7 @@
       </w:pPr>
     </w:lvl>
   </w:abstractNum>
-  <w:abstractNum w:abstractNumId="6" w15:restartNumberingAfterBreak="0">
+  <w:abstractNum w:abstractNumId="7" w15:restartNumberingAfterBreak="0">
     <w:nsid w:val="66F16B26"/>
     <w:multiLevelType w:val="hybridMultilevel"/>
     <w:tmpl w:val="70109554"/>
@@ -1742,7 +3006,7 @@
       </w:pPr>
     </w:lvl>
   </w:abstractNum>
-  <w:abstractNum w:abstractNumId="7" w15:restartNumberingAfterBreak="0">
+  <w:abstractNum w:abstractNumId="8" w15:restartNumberingAfterBreak="0">
     <w:nsid w:val="6D867A48"/>
     <w:multiLevelType w:val="hybridMultilevel"/>
     <w:tmpl w:val="7C90FD8A"/>
@@ -1831,7 +3095,7 @@
       </w:pPr>
     </w:lvl>
   </w:abstractNum>
-  <w:abstractNum w:abstractNumId="8" w15:restartNumberingAfterBreak="0">
+  <w:abstractNum w:abstractNumId="9" w15:restartNumberingAfterBreak="0">
     <w:nsid w:val="7CDB3D42"/>
     <w:multiLevelType w:val="hybridMultilevel"/>
     <w:tmpl w:val="A8DED70A"/>
@@ -1944,7 +3208,7 @@
       </w:rPr>
     </w:lvl>
   </w:abstractNum>
-  <w:abstractNum w:abstractNumId="9" w15:restartNumberingAfterBreak="0">
+  <w:abstractNum w:abstractNumId="10" w15:restartNumberingAfterBreak="0">
     <w:nsid w:val="7D305C48"/>
     <w:multiLevelType w:val="hybridMultilevel"/>
     <w:tmpl w:val="8DE4C684"/>
@@ -2034,34 +3298,37 @@
     </w:lvl>
   </w:abstractNum>
   <w:num w:numId="1">
+    <w:abstractNumId w:val="7"/>
+  </w:num>
+  <w:num w:numId="2">
     <w:abstractNumId w:val="6"/>
   </w:num>
-  <w:num w:numId="2">
+  <w:num w:numId="3">
+    <w:abstractNumId w:val="8"/>
+  </w:num>
+  <w:num w:numId="4">
+    <w:abstractNumId w:val="10"/>
+  </w:num>
+  <w:num w:numId="5">
+    <w:abstractNumId w:val="1"/>
+  </w:num>
+  <w:num w:numId="6">
+    <w:abstractNumId w:val="9"/>
+  </w:num>
+  <w:num w:numId="7">
+    <w:abstractNumId w:val="4"/>
+  </w:num>
+  <w:num w:numId="8">
+    <w:abstractNumId w:val="3"/>
+  </w:num>
+  <w:num w:numId="9">
+    <w:abstractNumId w:val="2"/>
+  </w:num>
+  <w:num w:numId="10">
     <w:abstractNumId w:val="5"/>
   </w:num>
-  <w:num w:numId="3">
-    <w:abstractNumId w:val="7"/>
-  </w:num>
-  <w:num w:numId="4">
-    <w:abstractNumId w:val="9"/>
-  </w:num>
-  <w:num w:numId="5">
+  <w:num w:numId="11">
     <w:abstractNumId w:val="0"/>
-  </w:num>
-  <w:num w:numId="6">
-    <w:abstractNumId w:val="8"/>
-  </w:num>
-  <w:num w:numId="7">
-    <w:abstractNumId w:val="3"/>
-  </w:num>
-  <w:num w:numId="8">
-    <w:abstractNumId w:val="2"/>
-  </w:num>
-  <w:num w:numId="9">
-    <w:abstractNumId w:val="1"/>
-  </w:num>
-  <w:num w:numId="10">
-    <w:abstractNumId w:val="4"/>
   </w:num>
 </w:numbering>
 </file>
@@ -2637,6 +3904,29 @@
       <w:contextualSpacing/>
     </w:pPr>
   </w:style>
+  <w:style w:type="character" w:styleId="Hyperlink">
+    <w:name w:val="Hyperlink"/>
+    <w:basedOn w:val="DefaultParagraphFont"/>
+    <w:uiPriority w:val="99"/>
+    <w:unhideWhenUsed/>
+    <w:rsid w:val="00EF5D1F"/>
+    <w:rPr>
+      <w:color w:val="0563C1" w:themeColor="hyperlink"/>
+      <w:u w:val="single"/>
+    </w:rPr>
+  </w:style>
+  <w:style w:type="character" w:styleId="UnresolvedMention">
+    <w:name w:val="Unresolved Mention"/>
+    <w:basedOn w:val="DefaultParagraphFont"/>
+    <w:uiPriority w:val="99"/>
+    <w:semiHidden/>
+    <w:unhideWhenUsed/>
+    <w:rsid w:val="00EF5D1F"/>
+    <w:rPr>
+      <w:color w:val="605E5C"/>
+      <w:shd w:val="clear" w:color="auto" w:fill="E1DFDD"/>
+    </w:rPr>
+  </w:style>
 </w:styles>
 </file>
 

</xml_diff>